<commit_message>
Fixed definitions list (added definition of automatic system),\n fixed functional scheme scale (splitted, now 3 images of scheme)
</commit_message>
<xml_diff>
--- a/Documentation/ТЗ.docx
+++ b/Documentation/ТЗ.docx
@@ -1156,7 +1156,7 @@
       <w:pPr>
         <w:pStyle w:val="ad"/>
       </w:pPr>
-      <w:bookmarkStart w:id="1" w:name="_Toc161606404"/>
+      <w:bookmarkStart w:id="1" w:name="_Toc161827486"/>
       <w:r>
         <w:lastRenderedPageBreak/>
         <w:t>СОДЕРЖАНИЕ</w:t>
@@ -1240,7 +1240,7 @@
         </w:rPr>
         <w:fldChar w:fldCharType="separate"/>
       </w:r>
-      <w:hyperlink w:anchor="_Toc161606404" w:history="1">
+      <w:hyperlink w:anchor="_Toc161827486" w:history="1">
         <w:r>
           <w:rPr>
             <w:rStyle w:val="Hyperlink"/>
@@ -1279,7 +1279,7 @@
             <w:sz w:val="28"/>
             <w:szCs w:val="28"/>
           </w:rPr>
-          <w:instrText xml:space="preserve"> PAGEREF _Toc161606404 \h </w:instrText>
+          <w:instrText xml:space="preserve"> PAGEREF _Toc161827486 \h </w:instrText>
         </w:r>
         <w:r>
           <w:rPr>
@@ -1334,7 +1334,7 @@
           <w:szCs w:val="28"/>
         </w:rPr>
       </w:pPr>
-      <w:hyperlink w:anchor="_Toc161606405" w:history="1">
+      <w:hyperlink w:anchor="_Toc161827487" w:history="1">
         <w:r>
           <w:rPr>
             <w:rStyle w:val="Hyperlink"/>
@@ -1397,7 +1397,7 @@
             <w:sz w:val="28"/>
             <w:szCs w:val="28"/>
           </w:rPr>
-          <w:instrText xml:space="preserve"> PAGEREF _Toc161606405 \h </w:instrText>
+          <w:instrText xml:space="preserve"> PAGEREF _Toc161827487 \h </w:instrText>
         </w:r>
         <w:r>
           <w:rPr>
@@ -1452,7 +1452,7 @@
           <w:szCs w:val="28"/>
         </w:rPr>
       </w:pPr>
-      <w:hyperlink w:anchor="_Toc161606406" w:history="1">
+      <w:hyperlink w:anchor="_Toc161827488" w:history="1">
         <w:r>
           <w:rPr>
             <w:rStyle w:val="Hyperlink"/>
@@ -1515,7 +1515,7 @@
             <w:sz w:val="28"/>
             <w:szCs w:val="28"/>
           </w:rPr>
-          <w:instrText xml:space="preserve"> PAGEREF _Toc161606406 \h </w:instrText>
+          <w:instrText xml:space="preserve"> PAGEREF _Toc161827488 \h </w:instrText>
         </w:r>
         <w:r>
           <w:rPr>
@@ -1569,7 +1569,7 @@
           <w:szCs w:val="28"/>
         </w:rPr>
       </w:pPr>
-      <w:hyperlink w:anchor="_Toc161606407" w:history="1">
+      <w:hyperlink w:anchor="_Toc161827489" w:history="1">
         <w:r>
           <w:rPr>
             <w:rStyle w:val="Hyperlink"/>
@@ -1632,7 +1632,7 @@
             <w:sz w:val="28"/>
             <w:szCs w:val="28"/>
           </w:rPr>
-          <w:instrText xml:space="preserve"> PAGEREF _Toc161606407 \h </w:instrText>
+          <w:instrText xml:space="preserve"> PAGEREF _Toc161827489 \h </w:instrText>
         </w:r>
         <w:r>
           <w:rPr>
@@ -1686,7 +1686,7 @@
           <w:szCs w:val="28"/>
         </w:rPr>
       </w:pPr>
-      <w:hyperlink w:anchor="_Toc161606408" w:history="1">
+      <w:hyperlink w:anchor="_Toc161827490" w:history="1">
         <w:r>
           <w:rPr>
             <w:rStyle w:val="Hyperlink"/>
@@ -1841,7 +1841,7 @@
             <w:sz w:val="28"/>
             <w:szCs w:val="28"/>
           </w:rPr>
-          <w:instrText xml:space="preserve"> PAGEREF _Toc161606408 \h </w:instrText>
+          <w:instrText xml:space="preserve"> PAGEREF _Toc161827490 \h </w:instrText>
         </w:r>
         <w:r>
           <w:rPr>
@@ -1895,7 +1895,7 @@
           <w:szCs w:val="28"/>
         </w:rPr>
       </w:pPr>
-      <w:hyperlink w:anchor="_Toc161606409" w:history="1">
+      <w:hyperlink w:anchor="_Toc161827491" w:history="1">
         <w:r>
           <w:rPr>
             <w:rStyle w:val="Hyperlink"/>
@@ -2016,7 +2016,7 @@
             <w:sz w:val="28"/>
             <w:szCs w:val="28"/>
           </w:rPr>
-          <w:instrText xml:space="preserve"> PAGEREF _Toc161606409 \h </w:instrText>
+          <w:instrText xml:space="preserve"> PAGEREF _Toc161827491 \h </w:instrText>
         </w:r>
         <w:r>
           <w:rPr>
@@ -2070,7 +2070,7 @@
           <w:szCs w:val="28"/>
         </w:rPr>
       </w:pPr>
-      <w:hyperlink w:anchor="_Toc161606410" w:history="1">
+      <w:hyperlink w:anchor="_Toc161827492" w:history="1">
         <w:r>
           <w:rPr>
             <w:rStyle w:val="Hyperlink"/>
@@ -2294,7 +2294,7 @@
             <w:sz w:val="28"/>
             <w:szCs w:val="28"/>
           </w:rPr>
-          <w:instrText xml:space="preserve"> PAGEREF _Toc161606410 \h </w:instrText>
+          <w:instrText xml:space="preserve"> PAGEREF _Toc161827492 \h </w:instrText>
         </w:r>
         <w:r>
           <w:rPr>
@@ -2348,7 +2348,7 @@
           <w:szCs w:val="28"/>
         </w:rPr>
       </w:pPr>
-      <w:hyperlink w:anchor="_Toc161606411" w:history="1">
+      <w:hyperlink w:anchor="_Toc161827493" w:history="1">
         <w:r>
           <w:rPr>
             <w:rStyle w:val="Hyperlink"/>
@@ -2526,7 +2526,7 @@
             <w:sz w:val="28"/>
             <w:szCs w:val="28"/>
           </w:rPr>
-          <w:instrText xml:space="preserve"> PAGEREF _Toc161606411 \h </w:instrText>
+          <w:instrText xml:space="preserve"> PAGEREF _Toc161827493 \h </w:instrText>
         </w:r>
         <w:r>
           <w:rPr>
@@ -2581,7 +2581,7 @@
           <w:szCs w:val="28"/>
         </w:rPr>
       </w:pPr>
-      <w:hyperlink w:anchor="_Toc161606412" w:history="1">
+      <w:hyperlink w:anchor="_Toc161827494" w:history="1">
         <w:r>
           <w:rPr>
             <w:rStyle w:val="Hyperlink"/>
@@ -2736,7 +2736,7 @@
             <w:sz w:val="28"/>
             <w:szCs w:val="28"/>
           </w:rPr>
-          <w:instrText xml:space="preserve"> PAGEREF _Toc161606412 \h </w:instrText>
+          <w:instrText xml:space="preserve"> PAGEREF _Toc161827494 \h </w:instrText>
         </w:r>
         <w:r>
           <w:rPr>
@@ -2790,7 +2790,7 @@
           <w:szCs w:val="28"/>
         </w:rPr>
       </w:pPr>
-      <w:hyperlink w:anchor="_Toc161606413" w:history="1">
+      <w:hyperlink w:anchor="_Toc161827495" w:history="1">
         <w:r>
           <w:rPr>
             <w:rStyle w:val="Hyperlink"/>
@@ -2876,7 +2876,7 @@
             <w:sz w:val="28"/>
             <w:szCs w:val="28"/>
           </w:rPr>
-          <w:instrText xml:space="preserve"> PAGEREF _Toc161606413 \h </w:instrText>
+          <w:instrText xml:space="preserve"> PAGEREF _Toc161827495 \h </w:instrText>
         </w:r>
         <w:r>
           <w:rPr>
@@ -2930,7 +2930,7 @@
           <w:szCs w:val="28"/>
         </w:rPr>
       </w:pPr>
-      <w:hyperlink w:anchor="_Toc161606414" w:history="1">
+      <w:hyperlink w:anchor="_Toc161827496" w:history="1">
         <w:r>
           <w:rPr>
             <w:rStyle w:val="Hyperlink"/>
@@ -2993,7 +2993,7 @@
             <w:sz w:val="28"/>
             <w:szCs w:val="28"/>
           </w:rPr>
-          <w:instrText xml:space="preserve"> PAGEREF _Toc161606414 \h </w:instrText>
+          <w:instrText xml:space="preserve"> PAGEREF _Toc161827496 \h </w:instrText>
         </w:r>
         <w:r>
           <w:rPr>
@@ -3048,7 +3048,7 @@
           <w:szCs w:val="28"/>
         </w:rPr>
       </w:pPr>
-      <w:hyperlink w:anchor="_Toc161606415" w:history="1">
+      <w:hyperlink w:anchor="_Toc161827497" w:history="1">
         <w:r>
           <w:rPr>
             <w:rStyle w:val="Hyperlink"/>
@@ -3203,7 +3203,7 @@
             <w:sz w:val="28"/>
             <w:szCs w:val="28"/>
           </w:rPr>
-          <w:instrText xml:space="preserve"> PAGEREF _Toc161606415 \h </w:instrText>
+          <w:instrText xml:space="preserve"> PAGEREF _Toc161827497 \h </w:instrText>
         </w:r>
         <w:r>
           <w:rPr>
@@ -3257,7 +3257,7 @@
           <w:szCs w:val="28"/>
         </w:rPr>
       </w:pPr>
-      <w:hyperlink w:anchor="_Toc161606416" w:history="1">
+      <w:hyperlink w:anchor="_Toc161827498" w:history="1">
         <w:r>
           <w:rPr>
             <w:rStyle w:val="Hyperlink"/>
@@ -3389,7 +3389,7 @@
             <w:sz w:val="28"/>
             <w:szCs w:val="28"/>
           </w:rPr>
-          <w:instrText xml:space="preserve"> PAGEREF _Toc161606416 \h </w:instrText>
+          <w:instrText xml:space="preserve"> PAGEREF _Toc161827498 \h </w:instrText>
         </w:r>
         <w:r>
           <w:rPr>
@@ -3443,7 +3443,7 @@
           <w:szCs w:val="28"/>
         </w:rPr>
       </w:pPr>
-      <w:hyperlink w:anchor="_Toc161606417" w:history="1">
+      <w:hyperlink w:anchor="_Toc161827499" w:history="1">
         <w:r>
           <w:rPr>
             <w:rStyle w:val="Hyperlink"/>
@@ -3506,7 +3506,7 @@
             <w:sz w:val="28"/>
             <w:szCs w:val="28"/>
           </w:rPr>
-          <w:instrText xml:space="preserve"> PAGEREF _Toc161606417 \h </w:instrText>
+          <w:instrText xml:space="preserve"> PAGEREF _Toc161827499 \h </w:instrText>
         </w:r>
         <w:r>
           <w:rPr>
@@ -3560,7 +3560,7 @@
           <w:szCs w:val="28"/>
         </w:rPr>
       </w:pPr>
-      <w:hyperlink w:anchor="_Toc161606418" w:history="1">
+      <w:hyperlink w:anchor="_Toc161827500" w:history="1">
         <w:r>
           <w:rPr>
             <w:rStyle w:val="Hyperlink"/>
@@ -3623,7 +3623,7 @@
             <w:sz w:val="28"/>
             <w:szCs w:val="28"/>
           </w:rPr>
-          <w:instrText xml:space="preserve"> PAGEREF _Toc161606418 \h </w:instrText>
+          <w:instrText xml:space="preserve"> PAGEREF _Toc161827500 \h </w:instrText>
         </w:r>
         <w:r>
           <w:rPr>
@@ -3677,7 +3677,7 @@
           <w:szCs w:val="28"/>
         </w:rPr>
       </w:pPr>
-      <w:hyperlink w:anchor="_Toc161606419" w:history="1">
+      <w:hyperlink w:anchor="_Toc161827501" w:history="1">
         <w:r>
           <w:rPr>
             <w:rStyle w:val="Hyperlink"/>
@@ -3717,7 +3717,7 @@
             <w:sz w:val="28"/>
             <w:szCs w:val="28"/>
           </w:rPr>
-          <w:instrText xml:space="preserve"> PAGEREF _Toc161606419 \h </w:instrText>
+          <w:instrText xml:space="preserve"> PAGEREF _Toc161827501 \h </w:instrText>
         </w:r>
         <w:r>
           <w:rPr>
@@ -3771,7 +3771,7 @@
           <w:szCs w:val="28"/>
         </w:rPr>
       </w:pPr>
-      <w:hyperlink w:anchor="_Toc161606420" w:history="1">
+      <w:hyperlink w:anchor="_Toc161827502" w:history="1">
         <w:r>
           <w:rPr>
             <w:rStyle w:val="Hyperlink"/>
@@ -3857,7 +3857,7 @@
             <w:sz w:val="28"/>
             <w:szCs w:val="28"/>
           </w:rPr>
-          <w:instrText xml:space="preserve"> PAGEREF _Toc161606420 \h </w:instrText>
+          <w:instrText xml:space="preserve"> PAGEREF _Toc161827502 \h </w:instrText>
         </w:r>
         <w:r>
           <w:rPr>
@@ -3912,7 +3912,7 @@
           <w:szCs w:val="28"/>
         </w:rPr>
       </w:pPr>
-      <w:hyperlink w:anchor="_Toc161606421" w:history="1">
+      <w:hyperlink w:anchor="_Toc161827503" w:history="1">
         <w:r>
           <w:rPr>
             <w:rStyle w:val="Hyperlink"/>
@@ -3975,7 +3975,7 @@
             <w:sz w:val="28"/>
             <w:szCs w:val="28"/>
           </w:rPr>
-          <w:instrText xml:space="preserve"> PAGEREF _Toc161606421 \h </w:instrText>
+          <w:instrText xml:space="preserve"> PAGEREF _Toc161827503 \h </w:instrText>
         </w:r>
         <w:r>
           <w:rPr>
@@ -4030,7 +4030,7 @@
           <w:szCs w:val="28"/>
         </w:rPr>
       </w:pPr>
-      <w:hyperlink w:anchor="_Toc161606422" w:history="1">
+      <w:hyperlink w:anchor="_Toc161827504" w:history="1">
         <w:r>
           <w:rPr>
             <w:rStyle w:val="Hyperlink"/>
@@ -4116,7 +4116,7 @@
             <w:sz w:val="28"/>
             <w:szCs w:val="28"/>
           </w:rPr>
-          <w:instrText xml:space="preserve"> PAGEREF _Toc161606422 \h </w:instrText>
+          <w:instrText xml:space="preserve"> PAGEREF _Toc161827504 \h </w:instrText>
         </w:r>
         <w:r>
           <w:rPr>
@@ -4171,7 +4171,7 @@
           <w:szCs w:val="28"/>
         </w:rPr>
       </w:pPr>
-      <w:hyperlink w:anchor="_Toc161606423" w:history="1">
+      <w:hyperlink w:anchor="_Toc161827505" w:history="1">
         <w:r>
           <w:rPr>
             <w:rStyle w:val="Hyperlink"/>
@@ -4247,7 +4247,7 @@
             <w:sz w:val="28"/>
             <w:szCs w:val="28"/>
           </w:rPr>
-          <w:instrText xml:space="preserve"> PAGEREF _Toc161606423 \h </w:instrText>
+          <w:instrText xml:space="preserve"> PAGEREF _Toc161827505 \h </w:instrText>
         </w:r>
         <w:r>
           <w:rPr>
@@ -4301,7 +4301,7 @@
           <w:szCs w:val="28"/>
         </w:rPr>
       </w:pPr>
-      <w:hyperlink w:anchor="_Toc161606424" w:history="1">
+      <w:hyperlink w:anchor="_Toc161827506" w:history="1">
         <w:r>
           <w:rPr>
             <w:rStyle w:val="Hyperlink"/>
@@ -4387,7 +4387,7 @@
             <w:sz w:val="28"/>
             <w:szCs w:val="28"/>
           </w:rPr>
-          <w:instrText xml:space="preserve"> PAGEREF _Toc161606424 \h </w:instrText>
+          <w:instrText xml:space="preserve"> PAGEREF _Toc161827506 \h </w:instrText>
         </w:r>
         <w:r>
           <w:rPr>
@@ -4446,7 +4446,7 @@
           <w:szCs w:val="28"/>
         </w:rPr>
       </w:pPr>
-      <w:hyperlink w:anchor="_Toc161606425" w:history="1">
+      <w:hyperlink w:anchor="_Toc161827507" w:history="1">
         <w:r>
           <w:rPr>
             <w:rStyle w:val="Hyperlink"/>
@@ -4509,7 +4509,7 @@
             <w:sz w:val="28"/>
             <w:szCs w:val="28"/>
           </w:rPr>
-          <w:instrText xml:space="preserve"> PAGEREF _Toc161606425 \h </w:instrText>
+          <w:instrText xml:space="preserve"> PAGEREF _Toc161827507 \h </w:instrText>
         </w:r>
         <w:r>
           <w:rPr>
@@ -4568,7 +4568,7 @@
           <w:szCs w:val="28"/>
         </w:rPr>
       </w:pPr>
-      <w:hyperlink w:anchor="_Toc161606426" w:history="1">
+      <w:hyperlink w:anchor="_Toc161827508" w:history="1">
         <w:r>
           <w:rPr>
             <w:rStyle w:val="Hyperlink"/>
@@ -4608,7 +4608,7 @@
             <w:sz w:val="28"/>
             <w:szCs w:val="28"/>
           </w:rPr>
-          <w:instrText xml:space="preserve"> PAGEREF _Toc161606426 \h </w:instrText>
+          <w:instrText xml:space="preserve"> PAGEREF _Toc161827508 \h </w:instrText>
         </w:r>
         <w:r>
           <w:rPr>
@@ -4667,7 +4667,7 @@
           <w:szCs w:val="28"/>
         </w:rPr>
       </w:pPr>
-      <w:hyperlink w:anchor="_Toc161606427" w:history="1">
+      <w:hyperlink w:anchor="_Toc161827509" w:history="1">
         <w:r>
           <w:rPr>
             <w:rStyle w:val="Hyperlink"/>
@@ -4707,7 +4707,7 @@
             <w:sz w:val="28"/>
             <w:szCs w:val="28"/>
           </w:rPr>
-          <w:instrText xml:space="preserve"> PAGEREF _Toc161606427 \h </w:instrText>
+          <w:instrText xml:space="preserve"> PAGEREF _Toc161827509 \h </w:instrText>
         </w:r>
         <w:r>
           <w:rPr>
@@ -4761,7 +4761,7 @@
           <w:szCs w:val="28"/>
         </w:rPr>
       </w:pPr>
-      <w:hyperlink w:anchor="_Toc161606428" w:history="1">
+      <w:hyperlink w:anchor="_Toc161827510" w:history="1">
         <w:r>
           <w:rPr>
             <w:rStyle w:val="Hyperlink"/>
@@ -4852,7 +4852,7 @@
             <w:sz w:val="28"/>
             <w:szCs w:val="28"/>
           </w:rPr>
-          <w:instrText xml:space="preserve"> PAGEREF _Toc161606428 \h </w:instrText>
+          <w:instrText xml:space="preserve"> PAGEREF _Toc161827510 \h </w:instrText>
         </w:r>
         <w:r>
           <w:rPr>
@@ -4906,7 +4906,7 @@
           <w:szCs w:val="28"/>
         </w:rPr>
       </w:pPr>
-      <w:hyperlink w:anchor="_Toc161606429" w:history="1">
+      <w:hyperlink w:anchor="_Toc161827511" w:history="1">
         <w:r>
           <w:rPr>
             <w:rStyle w:val="Hyperlink"/>
@@ -4992,7 +4992,7 @@
             <w:sz w:val="28"/>
             <w:szCs w:val="28"/>
           </w:rPr>
-          <w:instrText xml:space="preserve"> PAGEREF _Toc161606429 \h </w:instrText>
+          <w:instrText xml:space="preserve"> PAGEREF _Toc161827511 \h </w:instrText>
         </w:r>
         <w:r>
           <w:rPr>
@@ -5046,7 +5046,7 @@
           <w:szCs w:val="28"/>
         </w:rPr>
       </w:pPr>
-      <w:hyperlink w:anchor="_Toc161606430" w:history="1">
+      <w:hyperlink w:anchor="_Toc161827512" w:history="1">
         <w:r>
           <w:rPr>
             <w:rStyle w:val="Hyperlink"/>
@@ -5132,7 +5132,7 @@
             <w:sz w:val="28"/>
             <w:szCs w:val="28"/>
           </w:rPr>
-          <w:instrText xml:space="preserve"> PAGEREF _Toc161606430 \h </w:instrText>
+          <w:instrText xml:space="preserve"> PAGEREF _Toc161827512 \h </w:instrText>
         </w:r>
         <w:r>
           <w:rPr>
@@ -5187,7 +5187,7 @@
           <w:szCs w:val="28"/>
         </w:rPr>
       </w:pPr>
-      <w:hyperlink w:anchor="_Toc161606431" w:history="1">
+      <w:hyperlink w:anchor="_Toc161827513" w:history="1">
         <w:r>
           <w:rPr>
             <w:rStyle w:val="Hyperlink"/>
@@ -5247,7 +5247,7 @@
             <w:sz w:val="28"/>
             <w:szCs w:val="28"/>
           </w:rPr>
-          <w:instrText xml:space="preserve"> PAGEREF _Toc161606431 \h </w:instrText>
+          <w:instrText xml:space="preserve"> PAGEREF _Toc161827513 \h </w:instrText>
         </w:r>
         <w:r>
           <w:rPr>
@@ -5302,7 +5302,7 @@
           <w:szCs w:val="28"/>
         </w:rPr>
       </w:pPr>
-      <w:hyperlink w:anchor="_Toc161606432" w:history="1">
+      <w:hyperlink w:anchor="_Toc161827514" w:history="1">
         <w:r>
           <w:rPr>
             <w:rStyle w:val="Hyperlink"/>
@@ -5362,7 +5362,7 @@
             <w:sz w:val="28"/>
             <w:szCs w:val="28"/>
           </w:rPr>
-          <w:instrText xml:space="preserve"> PAGEREF _Toc161606432 \h </w:instrText>
+          <w:instrText xml:space="preserve"> PAGEREF _Toc161827514 \h </w:instrText>
         </w:r>
         <w:r>
           <w:rPr>
@@ -5391,7 +5391,7 @@
             <w:sz w:val="28"/>
             <w:szCs w:val="28"/>
           </w:rPr>
-          <w:t>22</w:t>
+          <w:t>23</w:t>
         </w:r>
         <w:r>
           <w:rPr>
@@ -5417,7 +5417,7 @@
           <w:szCs w:val="28"/>
         </w:rPr>
       </w:pPr>
-      <w:hyperlink w:anchor="_Toc161606433" w:history="1">
+      <w:hyperlink w:anchor="_Toc161827515" w:history="1">
         <w:r>
           <w:rPr>
             <w:rStyle w:val="Hyperlink"/>
@@ -5477,7 +5477,7 @@
             <w:sz w:val="28"/>
             <w:szCs w:val="28"/>
           </w:rPr>
-          <w:instrText xml:space="preserve"> PAGEREF _Toc161606433 \h </w:instrText>
+          <w:instrText xml:space="preserve"> PAGEREF _Toc161827515 \h </w:instrText>
         </w:r>
         <w:r>
           <w:rPr>
@@ -5506,7 +5506,7 @@
             <w:sz w:val="28"/>
             <w:szCs w:val="28"/>
           </w:rPr>
-          <w:t>25</w:t>
+          <w:t>26</w:t>
         </w:r>
         <w:r>
           <w:rPr>
@@ -5532,7 +5532,7 @@
           <w:szCs w:val="28"/>
         </w:rPr>
       </w:pPr>
-      <w:hyperlink w:anchor="_Toc161606434" w:history="1">
+      <w:hyperlink w:anchor="_Toc161827516" w:history="1">
         <w:r>
           <w:rPr>
             <w:rStyle w:val="Hyperlink"/>
@@ -5592,7 +5592,7 @@
             <w:sz w:val="28"/>
             <w:szCs w:val="28"/>
           </w:rPr>
-          <w:instrText xml:space="preserve"> PAGEREF _Toc161606434 \h </w:instrText>
+          <w:instrText xml:space="preserve"> PAGEREF _Toc161827516 \h </w:instrText>
         </w:r>
         <w:r>
           <w:rPr>
@@ -5621,7 +5621,7 @@
             <w:sz w:val="28"/>
             <w:szCs w:val="28"/>
           </w:rPr>
-          <w:t>26</w:t>
+          <w:t>27</w:t>
         </w:r>
         <w:r>
           <w:rPr>
@@ -5647,7 +5647,7 @@
           <w:szCs w:val="28"/>
         </w:rPr>
       </w:pPr>
-      <w:hyperlink w:anchor="_Toc161606435" w:history="1">
+      <w:hyperlink w:anchor="_Toc161827517" w:history="1">
         <w:r>
           <w:rPr>
             <w:rStyle w:val="Hyperlink"/>
@@ -5707,7 +5707,7 @@
             <w:sz w:val="28"/>
             <w:szCs w:val="28"/>
           </w:rPr>
-          <w:instrText xml:space="preserve"> PAGEREF _Toc161606435 \h </w:instrText>
+          <w:instrText xml:space="preserve"> PAGEREF _Toc161827517 \h </w:instrText>
         </w:r>
         <w:r>
           <w:rPr>
@@ -5736,7 +5736,7 @@
             <w:sz w:val="28"/>
             <w:szCs w:val="28"/>
           </w:rPr>
-          <w:t>27</w:t>
+          <w:t>28</w:t>
         </w:r>
         <w:r>
           <w:rPr>
@@ -5762,7 +5762,7 @@
           <w:szCs w:val="28"/>
         </w:rPr>
       </w:pPr>
-      <w:hyperlink w:anchor="_Toc161606436" w:history="1">
+      <w:hyperlink w:anchor="_Toc161827518" w:history="1">
         <w:r>
           <w:rPr>
             <w:rStyle w:val="Hyperlink"/>
@@ -5823,7 +5823,7 @@
             <w:sz w:val="28"/>
             <w:szCs w:val="28"/>
           </w:rPr>
-          <w:instrText xml:space="preserve"> PAGEREF _Toc161606436 \h </w:instrText>
+          <w:instrText xml:space="preserve"> PAGEREF _Toc161827518 \h </w:instrText>
         </w:r>
         <w:r>
           <w:rPr>
@@ -5852,7 +5852,7 @@
             <w:sz w:val="28"/>
             <w:szCs w:val="28"/>
           </w:rPr>
-          <w:t>28</w:t>
+          <w:t>29</w:t>
         </w:r>
         <w:r>
           <w:rPr>
@@ -5878,7 +5878,7 @@
           <w:szCs w:val="28"/>
         </w:rPr>
       </w:pPr>
-      <w:hyperlink w:anchor="_Toc161606437" w:history="1">
+      <w:hyperlink w:anchor="_Toc161827519" w:history="1">
         <w:r>
           <w:rPr>
             <w:rStyle w:val="Hyperlink"/>
@@ -5938,7 +5938,7 @@
             <w:sz w:val="28"/>
             <w:szCs w:val="28"/>
           </w:rPr>
-          <w:instrText xml:space="preserve"> PAGEREF _Toc161606437 \h </w:instrText>
+          <w:instrText xml:space="preserve"> PAGEREF _Toc161827519 \h </w:instrText>
         </w:r>
         <w:r>
           <w:rPr>
@@ -5967,7 +5967,7 @@
             <w:sz w:val="28"/>
             <w:szCs w:val="28"/>
           </w:rPr>
-          <w:t>29</w:t>
+          <w:t>30</w:t>
         </w:r>
         <w:r>
           <w:rPr>
@@ -6020,7 +6020,7 @@
       </w:pPr>
       <w:bookmarkStart w:id="2" w:name="ИСПОЛЬЗУЕМЫЕ_ТЕРМИНЫ"/>
       <w:bookmarkStart w:id="3" w:name="_bookmark0"/>
-      <w:bookmarkStart w:id="4" w:name="_Toc161606405"/>
+      <w:bookmarkStart w:id="4" w:name="_Toc161827487"/>
       <w:bookmarkEnd w:id="2"/>
       <w:bookmarkEnd w:id="3"/>
       <w:r>
@@ -6859,6 +6859,9 @@
     <w:p>
       <w:pPr>
         <w:pStyle w:val="a7"/>
+        <w:rPr>
+          <w:lang w:val="en-US"/>
+        </w:rPr>
       </w:pPr>
       <w:r>
         <w:rPr>
@@ -6940,6 +6943,62 @@
       </w:r>
       <w:r>
         <w:t>памятью.</w:t>
+      </w:r>
+    </w:p>
+    <w:p>
+      <w:pPr>
+        <w:pStyle w:val="a7"/>
+      </w:pPr>
+      <w:r>
+        <w:rPr>
+          <w:b/>
+        </w:rPr>
+        <w:t>АС</w:t>
+      </w:r>
+      <w:r>
+        <w:rPr>
+          <w:b/>
+        </w:rPr>
+        <w:t xml:space="preserve"> </w:t>
+      </w:r>
+      <w:r>
+        <w:t>–</w:t>
+      </w:r>
+      <w:r>
+        <w:t xml:space="preserve"> </w:t>
+      </w:r>
+      <w:r>
+        <w:t xml:space="preserve">автоматизированная система; </w:t>
+      </w:r>
+      <w:r>
+        <w:t>организационно-техническую систем</w:t>
+      </w:r>
+      <w:r>
+        <w:t>а</w:t>
+      </w:r>
+      <w:r>
+        <w:t>, обеспечива</w:t>
+      </w:r>
+      <w:r>
+        <w:t>ет</w:t>
+      </w:r>
+      <w:r>
+        <w:t xml:space="preserve"> выработку решений </w:t>
+      </w:r>
+      <w:r>
+        <w:t>через</w:t>
+      </w:r>
+      <w:r>
+        <w:t xml:space="preserve"> автоматизаци</w:t>
+      </w:r>
+      <w:r>
+        <w:t>ю</w:t>
+      </w:r>
+      <w:r>
+        <w:t xml:space="preserve"> информационных процессов в различных сферах деятельности</w:t>
+      </w:r>
+      <w:r>
+        <w:t>.</w:t>
       </w:r>
     </w:p>
     <w:p>
@@ -7131,7 +7190,7 @@
       </w:pPr>
       <w:bookmarkStart w:id="5" w:name="1_Общие_положения"/>
       <w:bookmarkStart w:id="6" w:name="_bookmark1"/>
-      <w:bookmarkStart w:id="7" w:name="_Toc161606406"/>
+      <w:bookmarkStart w:id="7" w:name="_Toc161827488"/>
       <w:bookmarkEnd w:id="5"/>
       <w:bookmarkEnd w:id="6"/>
       <w:r>
@@ -7176,7 +7235,7 @@
       </w:pPr>
       <w:bookmarkStart w:id="8" w:name="1.1_Название_приложения"/>
       <w:bookmarkStart w:id="9" w:name="_bookmark2"/>
-      <w:bookmarkStart w:id="10" w:name="_Toc161606407"/>
+      <w:bookmarkStart w:id="10" w:name="_Toc161827489"/>
       <w:bookmarkEnd w:id="8"/>
       <w:bookmarkEnd w:id="9"/>
       <w:r>
@@ -7288,7 +7347,7 @@
       </w:pPr>
       <w:bookmarkStart w:id="11" w:name="1.2_Наименование_разработчика_и_заказчик"/>
       <w:bookmarkStart w:id="12" w:name="_bookmark3"/>
-      <w:bookmarkStart w:id="13" w:name="_Toc161606408"/>
+      <w:bookmarkStart w:id="13" w:name="_Toc161827490"/>
       <w:bookmarkEnd w:id="11"/>
       <w:bookmarkEnd w:id="12"/>
       <w:r>
@@ -7655,7 +7714,7 @@
       </w:pPr>
       <w:bookmarkStart w:id="14" w:name="1.3_Перечень_документов,_на_основании_ко"/>
       <w:bookmarkStart w:id="15" w:name="_bookmark4"/>
-      <w:bookmarkStart w:id="16" w:name="_Toc161606409"/>
+      <w:bookmarkStart w:id="16" w:name="_Toc161827491"/>
       <w:bookmarkEnd w:id="14"/>
       <w:bookmarkEnd w:id="15"/>
       <w:r>
@@ -7948,7 +8007,7 @@
       </w:pPr>
       <w:bookmarkStart w:id="17" w:name="1.4_Плановые_сроки_начала_и_окончания_ра"/>
       <w:bookmarkStart w:id="18" w:name="_bookmark5"/>
-      <w:bookmarkStart w:id="19" w:name="_Toc161606410"/>
+      <w:bookmarkStart w:id="19" w:name="_Toc161827492"/>
       <w:bookmarkEnd w:id="17"/>
       <w:bookmarkEnd w:id="18"/>
       <w:r>
@@ -8697,7 +8756,7 @@
       </w:pPr>
       <w:bookmarkStart w:id="20" w:name="1.5_Порядок_оформления_и_предъявления_за"/>
       <w:bookmarkStart w:id="21" w:name="_bookmark6"/>
-      <w:bookmarkStart w:id="22" w:name="_Toc161606411"/>
+      <w:bookmarkStart w:id="22" w:name="_Toc161827493"/>
       <w:bookmarkEnd w:id="20"/>
       <w:bookmarkEnd w:id="21"/>
       <w:r>
@@ -9282,7 +9341,7 @@
           <w:lang w:eastAsia="en-US"/>
         </w:rPr>
       </w:pPr>
-      <w:bookmarkStart w:id="25" w:name="_Toc161606412"/>
+      <w:bookmarkStart w:id="25" w:name="_Toc161827494"/>
       <w:r>
         <w:rPr>
           <w:lang w:eastAsia="en-US"/>
@@ -9380,7 +9439,7 @@
       </w:pPr>
       <w:bookmarkStart w:id="26" w:name="2.1_Цели_создания_АС"/>
       <w:bookmarkStart w:id="27" w:name="_bookmark8"/>
-      <w:bookmarkStart w:id="28" w:name="_Toc161606413"/>
+      <w:bookmarkStart w:id="28" w:name="_Toc161827495"/>
       <w:bookmarkEnd w:id="26"/>
       <w:bookmarkEnd w:id="27"/>
       <w:r>
@@ -9521,7 +9580,7 @@
       </w:pPr>
       <w:bookmarkStart w:id="29" w:name="2.2_Назначение_АС"/>
       <w:bookmarkStart w:id="30" w:name="_bookmark9"/>
-      <w:bookmarkStart w:id="31" w:name="_Toc161606414"/>
+      <w:bookmarkStart w:id="31" w:name="_Toc161827496"/>
       <w:bookmarkEnd w:id="29"/>
       <w:bookmarkEnd w:id="30"/>
       <w:r>
@@ -9680,7 +9739,7 @@
       </w:pPr>
       <w:bookmarkStart w:id="32" w:name="3_Требования_к_мобильному_приложению_и_п"/>
       <w:bookmarkStart w:id="33" w:name="_bookmark10"/>
-      <w:bookmarkStart w:id="34" w:name="_Toc161606415"/>
+      <w:bookmarkStart w:id="34" w:name="_Toc161827497"/>
       <w:bookmarkEnd w:id="32"/>
       <w:bookmarkEnd w:id="33"/>
       <w:r>
@@ -9851,7 +9910,7 @@
       </w:pPr>
       <w:bookmarkStart w:id="35" w:name="3.1_Требования_к_программному_обеспечени"/>
       <w:bookmarkStart w:id="36" w:name="_bookmark11"/>
-      <w:bookmarkStart w:id="37" w:name="_Toc161606416"/>
+      <w:bookmarkStart w:id="37" w:name="_Toc161827498"/>
       <w:bookmarkEnd w:id="35"/>
       <w:bookmarkEnd w:id="36"/>
       <w:r>
@@ -10228,7 +10287,7 @@
       </w:pPr>
       <w:bookmarkStart w:id="38" w:name="3.2_Структура_мобильного_приложения"/>
       <w:bookmarkStart w:id="39" w:name="_bookmark12"/>
-      <w:bookmarkStart w:id="40" w:name="_Toc161606417"/>
+      <w:bookmarkStart w:id="40" w:name="_Toc161827499"/>
       <w:bookmarkEnd w:id="38"/>
       <w:bookmarkEnd w:id="39"/>
       <w:r>
@@ -10457,7 +10516,7 @@
       </w:pPr>
       <w:bookmarkStart w:id="41" w:name="3.3_Группы_пользователей"/>
       <w:bookmarkStart w:id="42" w:name="_bookmark13"/>
-      <w:bookmarkStart w:id="43" w:name="_Toc161606418"/>
+      <w:bookmarkStart w:id="43" w:name="_Toc161827500"/>
       <w:bookmarkEnd w:id="41"/>
       <w:bookmarkEnd w:id="42"/>
       <w:r>
@@ -10659,7 +10718,7 @@
       </w:pPr>
       <w:bookmarkStart w:id="44" w:name="3.4_Требования_к_квалификации_персонала,"/>
       <w:bookmarkStart w:id="45" w:name="_bookmark14"/>
-      <w:bookmarkStart w:id="46" w:name="_Toc161606419"/>
+      <w:bookmarkStart w:id="46" w:name="_Toc161827501"/>
       <w:bookmarkEnd w:id="44"/>
       <w:bookmarkEnd w:id="45"/>
       <w:r>
@@ -10705,7 +10764,7 @@
       </w:pPr>
       <w:bookmarkStart w:id="47" w:name="3.5_Языковые_требования_мобильного_прило"/>
       <w:bookmarkStart w:id="48" w:name="_bookmark15"/>
-      <w:bookmarkStart w:id="49" w:name="_Toc161606420"/>
+      <w:bookmarkStart w:id="49" w:name="_Toc161827502"/>
       <w:bookmarkEnd w:id="47"/>
       <w:bookmarkEnd w:id="48"/>
       <w:r>
@@ -10786,7 +10845,7 @@
       </w:pPr>
       <w:bookmarkStart w:id="50" w:name="4_Дизайн_мобильного_приложения"/>
       <w:bookmarkStart w:id="51" w:name="_bookmark16"/>
-      <w:bookmarkStart w:id="52" w:name="_Toc161606421"/>
+      <w:bookmarkStart w:id="52" w:name="_Toc161827503"/>
       <w:bookmarkEnd w:id="50"/>
       <w:bookmarkEnd w:id="51"/>
       <w:r>
@@ -11203,7 +11262,7 @@
       </w:pPr>
       <w:bookmarkStart w:id="53" w:name="5_Навигация_по_приложению"/>
       <w:bookmarkStart w:id="54" w:name="_bookmark17"/>
-      <w:bookmarkStart w:id="55" w:name="_Toc161606422"/>
+      <w:bookmarkStart w:id="55" w:name="_Toc161827504"/>
       <w:bookmarkEnd w:id="53"/>
       <w:bookmarkEnd w:id="54"/>
       <w:r>
@@ -12093,7 +12152,7 @@
           <w:lang w:eastAsia="en-US"/>
         </w:rPr>
       </w:pPr>
-      <w:bookmarkStart w:id="56" w:name="_Toc161606423"/>
+      <w:bookmarkStart w:id="56" w:name="_Toc161827505"/>
       <w:r>
         <w:rPr>
           <w:w w:val="95"/>
@@ -12248,7 +12307,7 @@
       </w:pPr>
       <w:bookmarkStart w:id="57" w:name="7.1_Функциональные_возможности_всех_поль"/>
       <w:bookmarkStart w:id="58" w:name="_bookmark36"/>
-      <w:bookmarkStart w:id="59" w:name="_Toc161606424"/>
+      <w:bookmarkStart w:id="59" w:name="_Toc161827506"/>
       <w:bookmarkEnd w:id="57"/>
       <w:bookmarkEnd w:id="58"/>
       <w:r>
@@ -12294,7 +12353,7 @@
       </w:pPr>
       <w:bookmarkStart w:id="60" w:name="7.1.1_Регистрация_пользователя"/>
       <w:bookmarkStart w:id="61" w:name="_bookmark37"/>
-      <w:bookmarkStart w:id="62" w:name="_Toc161606425"/>
+      <w:bookmarkStart w:id="62" w:name="_Toc161827507"/>
       <w:bookmarkEnd w:id="60"/>
       <w:bookmarkEnd w:id="61"/>
       <w:r>
@@ -12530,7 +12589,7 @@
       </w:pPr>
       <w:bookmarkStart w:id="63" w:name="7.1.3_Поиск_растения_по_названию"/>
       <w:bookmarkStart w:id="64" w:name="_bookmark39"/>
-      <w:bookmarkStart w:id="65" w:name="_Toc161606426"/>
+      <w:bookmarkStart w:id="65" w:name="_Toc161827508"/>
       <w:bookmarkEnd w:id="63"/>
       <w:bookmarkEnd w:id="64"/>
       <w:r>
@@ -12594,7 +12653,7 @@
       </w:pPr>
       <w:bookmarkStart w:id="66" w:name="7.1.5_Просмотр_информации_о_растении"/>
       <w:bookmarkStart w:id="67" w:name="_bookmark41"/>
-      <w:bookmarkStart w:id="68" w:name="_Toc161606427"/>
+      <w:bookmarkStart w:id="68" w:name="_Toc161827509"/>
       <w:bookmarkEnd w:id="66"/>
       <w:bookmarkEnd w:id="67"/>
       <w:r>
@@ -12688,7 +12747,7 @@
       </w:pPr>
       <w:bookmarkStart w:id="72" w:name="7.2_Дополнительные_функциональные_возмож"/>
       <w:bookmarkStart w:id="73" w:name="_bookmark44"/>
-      <w:bookmarkStart w:id="74" w:name="_Toc161606428"/>
+      <w:bookmarkStart w:id="74" w:name="_Toc161827510"/>
       <w:bookmarkEnd w:id="72"/>
       <w:bookmarkEnd w:id="73"/>
       <w:r>
@@ -12796,7 +12855,7 @@
           <w:lang w:eastAsia="en-US"/>
         </w:rPr>
       </w:pPr>
-      <w:bookmarkStart w:id="77" w:name="_Toc161606429"/>
+      <w:bookmarkStart w:id="77" w:name="_Toc161827511"/>
       <w:r>
         <w:rPr>
           <w:lang w:eastAsia="en-US"/>
@@ -12899,7 +12958,7 @@
           <w:lang w:eastAsia="en-US"/>
         </w:rPr>
       </w:pPr>
-      <w:bookmarkStart w:id="78" w:name="_Toc161606430"/>
+      <w:bookmarkStart w:id="78" w:name="_Toc161827512"/>
       <w:r>
         <w:rPr>
           <w:lang w:eastAsia="en-US"/>
@@ -13041,7 +13100,7 @@
       </w:pPr>
       <w:bookmarkStart w:id="81" w:name="ПРИЛОЖЕНИЕ_А"/>
       <w:bookmarkStart w:id="82" w:name="_bookmark49"/>
-      <w:bookmarkStart w:id="83" w:name="_Toc161606431"/>
+      <w:bookmarkStart w:id="83" w:name="_Toc161827513"/>
       <w:bookmarkEnd w:id="81"/>
       <w:bookmarkEnd w:id="82"/>
       <w:r>
@@ -13113,7 +13172,7 @@
             <v:path o:extrusionok="f" gradientshapeok="t" o:connecttype="rect"/>
             <o:lock v:ext="edit" aspectratio="t"/>
           </v:shapetype>
-          <v:shape id="Рисунок 1" o:spid="_x0000_i1025" type="#_x0000_t75" style="width:492pt;height:360.75pt;visibility:visible">
+          <v:shape id="_x0000_i1025" type="#_x0000_t75" style="width:490.5pt;height:384pt">
             <v:imagedata r:id="rId11" o:title=""/>
           </v:shape>
         </w:pict>
@@ -13139,7 +13198,7 @@
           <w:noProof/>
         </w:rPr>
         <w:pict>
-          <v:shape id="_x0000_i1026" type="#_x0000_t75" style="width:491.25pt;height:293.25pt;visibility:visible">
+          <v:shape id="_x0000_i1026" type="#_x0000_t75" style="width:491.25pt;height:321.75pt">
             <v:imagedata r:id="rId12" o:title=""/>
           </v:shape>
         </w:pict>
@@ -13157,6 +13216,32 @@
       </w:r>
       <w:r>
         <w:t>, часть 2</w:t>
+      </w:r>
+    </w:p>
+    <w:p>
+      <w:r>
+        <w:rPr>
+          <w:noProof/>
+        </w:rPr>
+        <w:pict>
+          <v:shape id="_x0000_i1027" type="#_x0000_t75" style="width:490.5pt;height:377.25pt">
+            <v:imagedata r:id="rId13" o:title=""/>
+          </v:shape>
+        </w:pict>
+      </w:r>
+    </w:p>
+    <w:p>
+      <w:pPr>
+        <w:pStyle w:val="a1"/>
+      </w:pPr>
+      <w:r>
+        <w:t>Ф</w:t>
+      </w:r>
+      <w:r>
+        <w:t>ункциональная схема приложения</w:t>
+      </w:r>
+      <w:r>
+        <w:t>, часть 3</w:t>
       </w:r>
     </w:p>
     <w:p>
@@ -13175,7 +13260,7 @@
       </w:pPr>
       <w:bookmarkStart w:id="84" w:name="ПРИЛОЖЕНИЕ_Б"/>
       <w:bookmarkStart w:id="85" w:name="_bookmark50"/>
-      <w:bookmarkStart w:id="86" w:name="_Toc161606432"/>
+      <w:bookmarkStart w:id="86" w:name="_Toc161827514"/>
       <w:bookmarkEnd w:id="84"/>
       <w:bookmarkEnd w:id="85"/>
       <w:r>
@@ -13216,8 +13301,8 @@
           <w:noProof/>
         </w:rPr>
         <w:pict>
-          <v:shape id="_x0000_i1027" type="#_x0000_t75" style="width:492pt;height:409.5pt;visibility:visible">
-            <v:imagedata r:id="rId13" o:title=""/>
+          <v:shape id="Рисунок 1" o:spid="_x0000_i1028" type="#_x0000_t75" style="width:492pt;height:409.5pt;visibility:visible">
+            <v:imagedata r:id="rId14" o:title=""/>
           </v:shape>
         </w:pict>
       </w:r>
@@ -13268,8 +13353,8 @@
           <w:noProof/>
         </w:rPr>
         <w:pict>
-          <v:shape id="_x0000_i1028" type="#_x0000_t75" style="width:491.25pt;height:460.5pt;visibility:visible">
-            <v:imagedata r:id="rId14" o:title=""/>
+          <v:shape id="_x0000_i1029" type="#_x0000_t75" style="width:491.25pt;height:460.5pt;visibility:visible">
+            <v:imagedata r:id="rId15" o:title=""/>
           </v:shape>
         </w:pict>
       </w:r>
@@ -13306,8 +13391,8 @@
           <w:noProof/>
         </w:rPr>
         <w:pict>
-          <v:shape id="_x0000_i1029" type="#_x0000_t75" style="width:337.5pt;height:246.75pt;visibility:visible">
-            <v:imagedata r:id="rId15" o:title=""/>
+          <v:shape id="_x0000_i1030" type="#_x0000_t75" style="width:337.5pt;height:246.75pt;visibility:visible">
+            <v:imagedata r:id="rId16" o:title=""/>
           </v:shape>
         </w:pict>
       </w:r>
@@ -13356,7 +13441,7 @@
       </w:pPr>
       <w:bookmarkStart w:id="87" w:name="ПРИЛОЖЕНИЕ_В"/>
       <w:bookmarkStart w:id="88" w:name="_bookmark51"/>
-      <w:bookmarkStart w:id="89" w:name="_Toc161606433"/>
+      <w:bookmarkStart w:id="89" w:name="_Toc161827515"/>
       <w:bookmarkEnd w:id="87"/>
       <w:bookmarkEnd w:id="88"/>
       <w:r>
@@ -13400,8 +13485,8 @@
           <w:lang w:val="en-US"/>
         </w:rPr>
         <w:pict>
-          <v:shape id="Рисунок 2" o:spid="_x0000_i1030" type="#_x0000_t75" style="width:490.5pt;height:500.25pt;visibility:visible">
-            <v:imagedata r:id="rId16" o:title=""/>
+          <v:shape id="Рисунок 2" o:spid="_x0000_i1031" type="#_x0000_t75" style="width:490.5pt;height:500.25pt;visibility:visible">
+            <v:imagedata r:id="rId17" o:title=""/>
           </v:shape>
         </w:pict>
       </w:r>
@@ -13481,7 +13566,7 @@
       <w:pPr>
         <w:pStyle w:val="af2"/>
       </w:pPr>
-      <w:bookmarkStart w:id="90" w:name="_Toc161606434"/>
+      <w:bookmarkStart w:id="90" w:name="_Toc161827516"/>
       <w:r>
         <w:t>ПРИЛОЖЕНИЕ</w:t>
       </w:r>
@@ -13525,8 +13610,8 @@
           <w:noProof/>
         </w:rPr>
         <w:pict>
-          <v:shape id="Рисунок 3" o:spid="_x0000_i1031" type="#_x0000_t75" style="width:491.25pt;height:277.5pt;visibility:visible">
-            <v:imagedata r:id="rId17" o:title=""/>
+          <v:shape id="Рисунок 3" o:spid="_x0000_i1032" type="#_x0000_t75" style="width:491.25pt;height:277.5pt;visibility:visible">
+            <v:imagedata r:id="rId18" o:title=""/>
           </v:shape>
         </w:pict>
       </w:r>
@@ -13556,7 +13641,7 @@
       </w:pPr>
       <w:bookmarkStart w:id="91" w:name="ПРИЛОЖЕНИЕ_Г"/>
       <w:bookmarkStart w:id="92" w:name="_bookmark52"/>
-      <w:bookmarkStart w:id="93" w:name="_Toc161606435"/>
+      <w:bookmarkStart w:id="93" w:name="_Toc161827517"/>
       <w:bookmarkEnd w:id="91"/>
       <w:bookmarkEnd w:id="92"/>
       <w:r>
@@ -13594,8 +13679,8 @@
           <w:noProof/>
         </w:rPr>
         <w:pict>
-          <v:shape id="Рисунок 4" o:spid="_x0000_i1032" type="#_x0000_t75" style="width:491.25pt;height:297.75pt;visibility:visible">
-            <v:imagedata r:id="rId18" o:title=""/>
+          <v:shape id="Рисунок 4" o:spid="_x0000_i1033" type="#_x0000_t75" style="width:491.25pt;height:297.75pt;visibility:visible">
+            <v:imagedata r:id="rId19" o:title=""/>
           </v:shape>
         </w:pict>
       </w:r>
@@ -13624,7 +13709,7 @@
       <w:r>
         <w:br w:type="page"/>
       </w:r>
-      <w:bookmarkStart w:id="94" w:name="_Toc161606436"/>
+      <w:bookmarkStart w:id="94" w:name="_Toc161827518"/>
       <w:r>
         <w:t>ПРИЛОЖЕНИЕ</w:t>
       </w:r>
@@ -13663,8 +13748,8 @@
           <w:noProof/>
         </w:rPr>
         <w:pict>
-          <v:shape id="_x0000_i1033" type="#_x0000_t75" style="width:467.25pt;height:429.75pt">
-            <v:imagedata r:id="rId19" o:title=""/>
+          <v:shape id="_x0000_i1034" type="#_x0000_t75" style="width:467.25pt;height:429.75pt">
+            <v:imagedata r:id="rId20" o:title=""/>
           </v:shape>
         </w:pict>
       </w:r>
@@ -13696,7 +13781,7 @@
       <w:r>
         <w:br w:type="page"/>
       </w:r>
-      <w:bookmarkStart w:id="95" w:name="_Toc161606437"/>
+      <w:bookmarkStart w:id="95" w:name="_Toc161827519"/>
       <w:r>
         <w:t>ПРИЛОЖЕНИЕ</w:t>
       </w:r>
@@ -13735,8 +13820,8 @@
           <w:noProof/>
         </w:rPr>
         <w:pict>
-          <v:shape id="_x0000_i1034" type="#_x0000_t75" style="width:383.25pt;height:225.75pt">
-            <v:imagedata r:id="rId20" o:title=""/>
+          <v:shape id="_x0000_i1035" type="#_x0000_t75" style="width:383.25pt;height:225.75pt">
+            <v:imagedata r:id="rId21" o:title=""/>
           </v:shape>
         </w:pict>
       </w:r>
@@ -13790,7 +13875,7 @@
     </w:p>
     <w:p/>
     <w:sectPr>
-      <w:footerReference w:type="default" r:id="rId21"/>
+      <w:footerReference w:type="default" r:id="rId22"/>
       <w:pgSz w:w="11906" w:h="16838" w:code="9"/>
       <w:pgMar w:top="1134" w:right="851" w:bottom="1134" w:left="1701" w:header="709" w:footer="709" w:gutter="0"/>
       <w:cols w:space="708"/>
@@ -17316,7 +17401,7 @@
 </file>
 
 <file path=customXml/itemProps1.xml><?xml version="1.0" encoding="utf-8"?>
-<ds:datastoreItem xmlns:ds="http://schemas.openxmlformats.org/officeDocument/2006/customXml" ds:itemID="{B68499B9-EFED-481E-9836-DEC5E7543311}">
+<ds:datastoreItem xmlns:ds="http://schemas.openxmlformats.org/officeDocument/2006/customXml" ds:itemID="{0FFFED99-D821-4689-9EAA-1A20AB03615B}">
   <ds:schemaRefs>
     <ds:schemaRef ds:uri="http://schemas.openxmlformats.org/officeDocument/2006/bibliography"/>
   </ds:schemaRefs>

</xml_diff>